<commit_message>
Mejora de version jugable, (escopeta y red). Docs de red acabados
</commit_message>
<xml_diff>
--- a/Documentacion/Hito 1/V1/Diseño de requerimientos y funciones de red-V1.04.docx
+++ b/Documentacion/Hito 1/V1/Diseño de requerimientos y funciones de red-V1.04.docx
@@ -90,7 +90,6 @@
         </w:rPr>
         <w:t xml:space="preserve"> </w:t>
       </w:r>
-      <w:proofErr w:type="spellStart"/>
       <w:r>
         <w:rPr>
           <w:rFonts w:ascii="Georgia" w:eastAsia="Alegreya" w:hAnsi="Georgia" w:cs="Alegreya"/>
@@ -99,18 +98,7 @@
           <w:szCs w:val="36"/>
           <w:u w:val="single"/>
         </w:rPr>
-        <w:t>Last</w:t>
-      </w:r>
-      <w:proofErr w:type="spellEnd"/>
-      <w:r>
-        <w:rPr>
-          <w:rFonts w:ascii="Georgia" w:eastAsia="Alegreya" w:hAnsi="Georgia" w:cs="Alegreya"/>
-          <w:b/>
-          <w:sz w:val="36"/>
-          <w:szCs w:val="36"/>
-          <w:u w:val="single"/>
-        </w:rPr>
-        <w:t xml:space="preserve"> Bear Standing</w:t>
+        <w:t>Last Bear Standing</w:t>
       </w:r>
     </w:p>
     <w:p>
@@ -752,55 +740,19 @@
         <w:rPr>
           <w:rFonts w:ascii="Verdana" w:hAnsi="Verdana" w:cstheme="minorHAnsi"/>
         </w:rPr>
-        <w:t xml:space="preserve">red </w:t>
-      </w:r>
-      <w:proofErr w:type="spellStart"/>
+        <w:t xml:space="preserve">red multijugador </w:t>
+      </w:r>
       <w:r>
         <w:rPr>
           <w:rFonts w:ascii="Verdana" w:hAnsi="Verdana" w:cstheme="minorHAnsi"/>
         </w:rPr>
-        <w:t>multijugador</w:t>
-      </w:r>
-      <w:proofErr w:type="spellEnd"/>
+        <w:t xml:space="preserve">emplea </w:t>
+      </w:r>
       <w:r>
         <w:rPr>
           <w:rFonts w:ascii="Verdana" w:hAnsi="Verdana" w:cstheme="minorHAnsi"/>
         </w:rPr>
-        <w:t xml:space="preserve"> </w:t>
-      </w:r>
-      <w:r>
-        <w:rPr>
-          <w:rFonts w:ascii="Verdana" w:hAnsi="Verdana" w:cstheme="minorHAnsi"/>
-        </w:rPr>
-        <w:t xml:space="preserve">emplea </w:t>
-      </w:r>
-      <w:proofErr w:type="spellStart"/>
-      <w:r>
-        <w:rPr>
-          <w:rFonts w:ascii="Verdana" w:hAnsi="Verdana" w:cstheme="minorHAnsi"/>
-        </w:rPr>
-        <w:t>Raknet</w:t>
-      </w:r>
-      <w:proofErr w:type="spellEnd"/>
-      <w:r>
-        <w:rPr>
-          <w:rFonts w:ascii="Verdana" w:hAnsi="Verdana" w:cstheme="minorHAnsi"/>
-        </w:rPr>
-        <w:t xml:space="preserve">, un motor de red en C++, para facilitar la comunicación entre el cliente y el servidor, ya que </w:t>
-      </w:r>
-      <w:proofErr w:type="spellStart"/>
-      <w:r>
-        <w:rPr>
-          <w:rFonts w:ascii="Verdana" w:hAnsi="Verdana" w:cstheme="minorHAnsi"/>
-        </w:rPr>
-        <w:t>Raknet</w:t>
-      </w:r>
-      <w:proofErr w:type="spellEnd"/>
-      <w:r>
-        <w:rPr>
-          <w:rFonts w:ascii="Verdana" w:hAnsi="Verdana" w:cstheme="minorHAnsi"/>
-        </w:rPr>
-        <w:t xml:space="preserve"> proporciona los protocolos UDP y TCP.</w:t>
+        <w:t>Raknet, un motor de red en C++, para facilitar la comunicación entre el cliente y el servidor, ya que Raknet proporciona los protocolos UDP y TCP.</w:t>
       </w:r>
       <w:bookmarkStart w:id="4" w:name="_unpkbi7x2pg" w:colFirst="0" w:colLast="0"/>
       <w:bookmarkEnd w:id="4"/>
@@ -842,14 +794,14 @@
         <w:pStyle w:val="Ttulo4"/>
         <w:jc w:val="both"/>
         <w:rPr>
-          <w:rFonts w:ascii="Georgia" w:hAnsi="Georgia"/>
+          <w:rFonts w:ascii="Verdana" w:hAnsi="Verdana"/>
         </w:rPr>
       </w:pPr>
       <w:bookmarkStart w:id="6" w:name="_si30lq76tge0" w:colFirst="0" w:colLast="0"/>
       <w:bookmarkEnd w:id="6"/>
       <w:r>
         <w:rPr>
-          <w:rFonts w:ascii="Georgia" w:hAnsi="Georgia"/>
+          <w:rFonts w:ascii="Verdana" w:hAnsi="Verdana"/>
         </w:rPr>
         <w:t>En el Servidor</w:t>
       </w:r>
@@ -878,7 +830,15 @@
         <w:rPr>
           <w:rFonts w:ascii="Verdana" w:hAnsi="Verdana"/>
         </w:rPr>
-        <w:t>Número de mapas</w:t>
+        <w:t>Núme</w:t>
+      </w:r>
+      <w:bookmarkStart w:id="7" w:name="_GoBack"/>
+      <w:bookmarkEnd w:id="7"/>
+      <w:r>
+        <w:rPr>
+          <w:rFonts w:ascii="Verdana" w:hAnsi="Verdana"/>
+        </w:rPr>
+        <w:t>ro de mapas</w:t>
       </w:r>
     </w:p>
     <w:p>
@@ -928,16 +888,8 @@
         <w:rPr>
           <w:rFonts w:ascii="Verdana" w:hAnsi="Verdana"/>
         </w:rPr>
-        <w:t xml:space="preserve">mero de </w:t>
-      </w:r>
-      <w:proofErr w:type="spellStart"/>
-      <w:r>
-        <w:rPr>
-          <w:rFonts w:ascii="Verdana" w:hAnsi="Verdana"/>
-        </w:rPr>
-        <w:t>players</w:t>
-      </w:r>
-      <w:proofErr w:type="spellEnd"/>
+        <w:t>mero de players</w:t>
+      </w:r>
     </w:p>
     <w:p>
       <w:pPr>
@@ -951,14 +903,12 @@
           <w:rFonts w:ascii="Verdana" w:hAnsi="Verdana"/>
         </w:rPr>
       </w:pPr>
-      <w:proofErr w:type="spellStart"/>
       <w:r>
         <w:rPr>
           <w:rFonts w:ascii="Verdana" w:hAnsi="Verdana"/>
         </w:rPr>
         <w:t>IPjugadores</w:t>
       </w:r>
-      <w:proofErr w:type="spellEnd"/>
     </w:p>
     <w:p>
       <w:pPr>
@@ -968,19 +918,23 @@
           <w:numId w:val="5"/>
         </w:numPr>
         <w:jc w:val="both"/>
-      </w:pPr>
-      <w:proofErr w:type="spellStart"/>
+        <w:rPr>
+          <w:rFonts w:ascii="Verdana" w:hAnsi="Verdana"/>
+        </w:rPr>
+      </w:pPr>
       <w:r>
         <w:rPr>
           <w:rFonts w:ascii="Verdana" w:hAnsi="Verdana"/>
         </w:rPr>
         <w:t>PuertoJugadores</w:t>
       </w:r>
-      <w:proofErr w:type="spellEnd"/>
     </w:p>
     <w:p>
       <w:pPr>
         <w:jc w:val="both"/>
+        <w:rPr>
+          <w:rFonts w:ascii="Verdana" w:hAnsi="Verdana"/>
+        </w:rPr>
       </w:pPr>
     </w:p>
     <w:p>
@@ -988,14 +942,14 @@
         <w:pStyle w:val="Ttulo4"/>
         <w:jc w:val="both"/>
         <w:rPr>
-          <w:rFonts w:ascii="Georgia" w:hAnsi="Georgia"/>
-        </w:rPr>
-      </w:pPr>
-      <w:bookmarkStart w:id="7" w:name="_3hob7pmizztc" w:colFirst="0" w:colLast="0"/>
-      <w:bookmarkEnd w:id="7"/>
-      <w:r>
-        <w:rPr>
-          <w:rFonts w:ascii="Georgia" w:hAnsi="Georgia"/>
+          <w:rFonts w:ascii="Verdana" w:hAnsi="Verdana"/>
+        </w:rPr>
+      </w:pPr>
+      <w:bookmarkStart w:id="8" w:name="_3hob7pmizztc" w:colFirst="0" w:colLast="0"/>
+      <w:bookmarkEnd w:id="8"/>
+      <w:r>
+        <w:rPr>
+          <w:rFonts w:ascii="Verdana" w:hAnsi="Verdana"/>
         </w:rPr>
         <w:t xml:space="preserve">En el Cliente </w:t>
       </w:r>
@@ -1003,6 +957,9 @@
     <w:p>
       <w:pPr>
         <w:jc w:val="both"/>
+        <w:rPr>
+          <w:rFonts w:ascii="Verdana" w:hAnsi="Verdana"/>
+        </w:rPr>
       </w:pPr>
     </w:p>
     <w:p>
@@ -1036,14 +993,12 @@
           <w:rFonts w:ascii="Verdana" w:hAnsi="Verdana"/>
         </w:rPr>
       </w:pPr>
-      <w:proofErr w:type="spellStart"/>
       <w:r>
         <w:rPr>
           <w:rFonts w:ascii="Verdana" w:hAnsi="Verdana"/>
         </w:rPr>
         <w:t>IPserver</w:t>
       </w:r>
-      <w:proofErr w:type="spellEnd"/>
     </w:p>
     <w:p>
       <w:pPr>
@@ -1057,14 +1012,12 @@
           <w:rFonts w:ascii="Verdana" w:hAnsi="Verdana"/>
         </w:rPr>
       </w:pPr>
-      <w:proofErr w:type="spellStart"/>
       <w:r>
         <w:rPr>
           <w:rFonts w:ascii="Verdana" w:hAnsi="Verdana"/>
         </w:rPr>
         <w:t>PuertoServer</w:t>
       </w:r>
-      <w:proofErr w:type="spellEnd"/>
     </w:p>
     <w:p>
       <w:pPr>
@@ -1260,13 +1213,17 @@
     <w:p>
       <w:pPr>
         <w:rPr>
+          <w:rFonts w:ascii="Verdana" w:hAnsi="Verdana"/>
           <w:sz w:val="52"/>
           <w:szCs w:val="52"/>
         </w:rPr>
       </w:pPr>
-      <w:bookmarkStart w:id="8" w:name="_zfyj7yk2a0h3" w:colFirst="0" w:colLast="0"/>
-      <w:bookmarkEnd w:id="8"/>
-      <w:r>
+      <w:bookmarkStart w:id="9" w:name="_zfyj7yk2a0h3" w:colFirst="0" w:colLast="0"/>
+      <w:bookmarkEnd w:id="9"/>
+      <w:r>
+        <w:rPr>
+          <w:rFonts w:ascii="Verdana" w:hAnsi="Verdana"/>
+        </w:rPr>
         <w:br w:type="page"/>
       </w:r>
     </w:p>
@@ -1274,6 +1231,9 @@
       <w:pPr>
         <w:pStyle w:val="Puesto"/>
         <w:jc w:val="both"/>
+        <w:rPr>
+          <w:rFonts w:ascii="Verdana" w:hAnsi="Verdana"/>
+        </w:rPr>
       </w:pPr>
     </w:p>
     <w:p>
@@ -1282,16 +1242,16 @@
         <w:shd w:val="clear" w:color="auto" w:fill="000000" w:themeFill="text1"/>
         <w:jc w:val="both"/>
         <w:rPr>
-          <w:rFonts w:ascii="Georgia" w:hAnsi="Georgia"/>
+          <w:rFonts w:ascii="Verdana" w:hAnsi="Verdana"/>
           <w:b w:val="0"/>
           <w:color w:val="FFFFFF" w:themeColor="background1"/>
         </w:rPr>
       </w:pPr>
-      <w:bookmarkStart w:id="9" w:name="_8byy28j0a6kt" w:colFirst="0" w:colLast="0"/>
-      <w:bookmarkEnd w:id="9"/>
-      <w:r>
-        <w:rPr>
-          <w:rFonts w:ascii="Georgia" w:hAnsi="Georgia"/>
+      <w:bookmarkStart w:id="10" w:name="_8byy28j0a6kt" w:colFirst="0" w:colLast="0"/>
+      <w:bookmarkEnd w:id="10"/>
+      <w:r>
+        <w:rPr>
+          <w:rFonts w:ascii="Verdana" w:hAnsi="Verdana"/>
           <w:b w:val="0"/>
           <w:color w:val="FFFFFF" w:themeColor="background1"/>
         </w:rPr>
@@ -1303,29 +1263,49 @@
         <w:pStyle w:val="Ttulo3"/>
         <w:jc w:val="both"/>
         <w:rPr>
-          <w:rFonts w:ascii="Georgia" w:hAnsi="Georgia"/>
+          <w:rFonts w:ascii="Verdana" w:hAnsi="Verdana"/>
           <w:sz w:val="28"/>
           <w:szCs w:val="28"/>
         </w:rPr>
       </w:pPr>
-      <w:bookmarkStart w:id="10" w:name="_e0lasx5wtfwz" w:colFirst="0" w:colLast="0"/>
-      <w:bookmarkEnd w:id="10"/>
-      <w:r>
-        <w:rPr>
-          <w:rFonts w:ascii="Georgia" w:hAnsi="Georgia"/>
+      <w:bookmarkStart w:id="11" w:name="_e0lasx5wtfwz" w:colFirst="0" w:colLast="0"/>
+      <w:bookmarkEnd w:id="11"/>
+      <w:r>
+        <w:rPr>
+          <w:rFonts w:ascii="Verdana" w:hAnsi="Verdana"/>
           <w:sz w:val="28"/>
           <w:szCs w:val="28"/>
         </w:rPr>
         <w:t>Servidor</w:t>
       </w:r>
     </w:p>
-    <w:p/>
-    <w:p>
-      <w:r>
+    <w:p>
+      <w:pPr>
+        <w:rPr>
+          <w:rFonts w:ascii="Verdana" w:hAnsi="Verdana"/>
+        </w:rPr>
+      </w:pPr>
+    </w:p>
+    <w:p>
+      <w:pPr>
+        <w:rPr>
+          <w:rFonts w:ascii="Verdana" w:hAnsi="Verdana"/>
+        </w:rPr>
+      </w:pPr>
+      <w:r>
+        <w:rPr>
+          <w:rFonts w:ascii="Verdana" w:hAnsi="Verdana"/>
+        </w:rPr>
         <w:t>Podemos dividir la función del servidor en 3 grandes bloques:</w:t>
       </w:r>
     </w:p>
-    <w:p/>
+    <w:p>
+      <w:pPr>
+        <w:rPr>
+          <w:rFonts w:ascii="Verdana" w:hAnsi="Verdana"/>
+        </w:rPr>
+      </w:pPr>
+    </w:p>
     <w:p>
       <w:pPr>
         <w:pStyle w:val="Prrafodelista"/>
@@ -1334,65 +1314,109 @@
           <w:numId w:val="7"/>
         </w:numPr>
         <w:rPr>
-          <w:b/>
-        </w:rPr>
-      </w:pPr>
-      <w:r>
-        <w:rPr>
+          <w:rFonts w:ascii="Verdana" w:hAnsi="Verdana"/>
+          <w:b/>
+        </w:rPr>
+      </w:pPr>
+      <w:r>
+        <w:rPr>
+          <w:rFonts w:ascii="Verdana" w:hAnsi="Verdana"/>
           <w:b/>
         </w:rPr>
         <w:t>CONEXIÓN AL SERVIDOR</w:t>
       </w:r>
     </w:p>
-    <w:p/>
+    <w:p>
+      <w:pPr>
+        <w:rPr>
+          <w:rFonts w:ascii="Verdana" w:hAnsi="Verdana"/>
+        </w:rPr>
+      </w:pPr>
+    </w:p>
     <w:p>
       <w:pPr>
         <w:ind w:firstLine="360"/>
-      </w:pPr>
-      <w:r>
+        <w:rPr>
+          <w:rFonts w:ascii="Verdana" w:hAnsi="Verdana"/>
+        </w:rPr>
+      </w:pPr>
+      <w:r>
+        <w:rPr>
+          <w:rFonts w:ascii="Verdana" w:hAnsi="Verdana"/>
+        </w:rPr>
         <w:t xml:space="preserve">El servidor debe conocer siempre la cantidad de </w:t>
       </w:r>
       <w:r>
         <w:rPr>
+          <w:rFonts w:ascii="Verdana" w:hAnsi="Verdana"/>
           <w:b/>
         </w:rPr>
         <w:t>jugadores en red</w:t>
       </w:r>
       <w:r>
+        <w:rPr>
+          <w:rFonts w:ascii="Verdana" w:hAnsi="Verdana"/>
+        </w:rPr>
         <w:t>. Tras una conexión de un jugador al servidor, el servidor</w:t>
       </w:r>
       <w:r>
+        <w:rPr>
+          <w:rFonts w:ascii="Verdana" w:hAnsi="Verdana"/>
+        </w:rPr>
         <w:t xml:space="preserve"> almacena la </w:t>
       </w:r>
       <w:r>
         <w:rPr>
+          <w:rFonts w:ascii="Verdana" w:hAnsi="Verdana"/>
           <w:b/>
         </w:rPr>
         <w:t>IP</w:t>
       </w:r>
       <w:r>
+        <w:rPr>
+          <w:rFonts w:ascii="Verdana" w:hAnsi="Verdana"/>
+        </w:rPr>
         <w:t xml:space="preserve"> y el </w:t>
       </w:r>
       <w:r>
         <w:rPr>
+          <w:rFonts w:ascii="Verdana" w:hAnsi="Verdana"/>
           <w:b/>
         </w:rPr>
         <w:t>puerto</w:t>
       </w:r>
       <w:r>
+        <w:rPr>
+          <w:rFonts w:ascii="Verdana" w:hAnsi="Verdana"/>
+        </w:rPr>
         <w:t xml:space="preserve"> del jugador correspondiente, </w:t>
       </w:r>
       <w:r>
+        <w:rPr>
+          <w:rFonts w:ascii="Verdana" w:hAnsi="Verdana"/>
+        </w:rPr>
         <w:t xml:space="preserve"> se encarga de actualizar el número de jugadores en red, y env</w:t>
       </w:r>
       <w:r>
+        <w:rPr>
+          <w:rFonts w:ascii="Verdana" w:hAnsi="Verdana"/>
+        </w:rPr>
         <w:t>ía a</w:t>
       </w:r>
       <w:r>
+        <w:rPr>
+          <w:rFonts w:ascii="Verdana" w:hAnsi="Verdana"/>
+        </w:rPr>
         <w:t xml:space="preserve"> los clientes la ID del jugador entrante, de esta manera el jugador entrante obtiene una ID y el resto de jugadores advierten de un nuevo jugador y su ID.</w:t>
       </w:r>
     </w:p>
-    <w:p/>
+    <w:p>
+      <w:pPr>
+        <w:rPr>
+          <w:rFonts w:ascii="Verdana" w:hAnsi="Verdana"/>
+        </w:rPr>
+      </w:pPr>
+    </w:p>
     <w:p>
       <w:pPr>
         <w:pStyle w:val="Prrafodelista"/>
@@ -1401,11 +1425,13 @@
           <w:numId w:val="7"/>
         </w:numPr>
         <w:rPr>
-          <w:b/>
-        </w:rPr>
-      </w:pPr>
-      <w:r>
-        <w:rPr>
+          <w:rFonts w:ascii="Verdana" w:hAnsi="Verdana"/>
+          <w:b/>
+        </w:rPr>
+      </w:pPr>
+      <w:r>
+        <w:rPr>
+          <w:rFonts w:ascii="Verdana" w:hAnsi="Verdana"/>
           <w:b/>
         </w:rPr>
         <w:t>INICIO DE PARTIDA</w:t>
@@ -1415,6 +1441,7 @@
       <w:pPr>
         <w:pStyle w:val="Prrafodelista"/>
         <w:rPr>
+          <w:rFonts w:ascii="Verdana" w:hAnsi="Verdana"/>
           <w:b/>
         </w:rPr>
       </w:pPr>
@@ -1422,38 +1449,49 @@
     <w:p>
       <w:pPr>
         <w:ind w:firstLine="360"/>
-      </w:pPr>
-      <w:r>
+        <w:rPr>
+          <w:rFonts w:ascii="Verdana" w:hAnsi="Verdana"/>
+        </w:rPr>
+      </w:pPr>
+      <w:r>
+        <w:rPr>
+          <w:rFonts w:ascii="Verdana" w:hAnsi="Verdana"/>
+        </w:rPr>
         <w:t xml:space="preserve">Una vez conectados los jugadores al servidor, el servidor se encarga de advertir del inicio de partida para los jugadores conectados. Para ello el servidor envía a los jugadores el mensaje correspondiente acompañado del </w:t>
       </w:r>
       <w:r>
         <w:rPr>
+          <w:rFonts w:ascii="Verdana" w:hAnsi="Verdana"/>
           <w:b/>
         </w:rPr>
         <w:t>número de mapas</w:t>
       </w:r>
       <w:r>
+        <w:rPr>
+          <w:rFonts w:ascii="Verdana" w:hAnsi="Verdana"/>
+        </w:rPr>
         <w:t xml:space="preserve"> y su</w:t>
       </w:r>
       <w:r>
         <w:rPr>
-          <w:b/>
-        </w:rPr>
-        <w:t xml:space="preserve"> orden aleatorio</w:t>
-      </w:r>
-      <w:r>
-        <w:rPr>
-          <w:b/>
-        </w:rPr>
-        <w:t xml:space="preserve"> establecido</w:t>
-      </w:r>
-      <w:r>
+          <w:rFonts w:ascii="Verdana" w:hAnsi="Verdana"/>
+          <w:b/>
+        </w:rPr>
+        <w:t xml:space="preserve"> orden aleatorio establecido</w:t>
+      </w:r>
+      <w:r>
+        <w:rPr>
+          <w:rFonts w:ascii="Verdana" w:hAnsi="Verdana"/>
+        </w:rPr>
         <w:t>.</w:t>
       </w:r>
     </w:p>
     <w:p>
       <w:pPr>
         <w:ind w:firstLine="360"/>
+        <w:rPr>
+          <w:rFonts w:ascii="Verdana" w:hAnsi="Verdana"/>
+        </w:rPr>
       </w:pPr>
     </w:p>
     <w:p>
@@ -1464,11 +1502,13 @@
           <w:numId w:val="7"/>
         </w:numPr>
         <w:rPr>
-          <w:b/>
-        </w:rPr>
-      </w:pPr>
-      <w:r>
-        <w:rPr>
+          <w:rFonts w:ascii="Verdana" w:hAnsi="Verdana"/>
+          <w:b/>
+        </w:rPr>
+      </w:pPr>
+      <w:r>
+        <w:rPr>
+          <w:rFonts w:ascii="Verdana" w:hAnsi="Verdana"/>
           <w:b/>
         </w:rPr>
         <w:t>ACTUALIZACION EN BROADCAST</w:t>
@@ -1478,6 +1518,7 @@
       <w:pPr>
         <w:pStyle w:val="Prrafodelista"/>
         <w:rPr>
+          <w:rFonts w:ascii="Verdana" w:hAnsi="Verdana"/>
           <w:b/>
         </w:rPr>
       </w:pPr>
@@ -1485,35 +1526,58 @@
     <w:p>
       <w:pPr>
         <w:ind w:firstLine="360"/>
-      </w:pPr>
-      <w:r>
+        <w:rPr>
+          <w:rFonts w:ascii="Verdana" w:hAnsi="Verdana"/>
+        </w:rPr>
+      </w:pPr>
+      <w:r>
+        <w:rPr>
+          <w:rFonts w:ascii="Verdana" w:hAnsi="Verdana"/>
+        </w:rPr>
         <w:t>El servidor se encarga de flujo de mensajes de cada uno de los</w:t>
       </w:r>
       <w:r>
+        <w:rPr>
+          <w:rFonts w:ascii="Verdana" w:hAnsi="Verdana"/>
+        </w:rPr>
         <w:t xml:space="preserve"> clientes o jugadores conectados</w:t>
       </w:r>
       <w:r>
+        <w:rPr>
+          <w:rFonts w:ascii="Verdana" w:hAnsi="Verdana"/>
+        </w:rPr>
         <w:t xml:space="preserve">. El servidor pues, recibe el </w:t>
       </w:r>
       <w:r>
+        <w:rPr>
+          <w:rFonts w:ascii="Verdana" w:hAnsi="Verdana"/>
+        </w:rPr>
         <w:t xml:space="preserve">mensaje de un determinado cliente, y en función del </w:t>
       </w:r>
       <w:r>
         <w:rPr>
+          <w:rFonts w:ascii="Verdana" w:hAnsi="Verdana"/>
           <w:b/>
         </w:rPr>
         <w:t>puerto</w:t>
       </w:r>
       <w:r>
+        <w:rPr>
+          <w:rFonts w:ascii="Verdana" w:hAnsi="Verdana"/>
+        </w:rPr>
         <w:t xml:space="preserve"> e </w:t>
       </w:r>
       <w:r>
         <w:rPr>
+          <w:rFonts w:ascii="Verdana" w:hAnsi="Verdana"/>
           <w:b/>
         </w:rPr>
         <w:t xml:space="preserve">IP </w:t>
       </w:r>
       <w:r>
+        <w:rPr>
+          <w:rFonts w:ascii="Verdana" w:hAnsi="Verdana"/>
+        </w:rPr>
         <w:t>transmite este mensaje al resto de clientes conectados, permitiendo así la actualización en tiempo real de todos los clientes.</w:t>
       </w:r>
     </w:p>
@@ -1522,27 +1586,27 @@
         <w:pStyle w:val="Ttulo3"/>
         <w:jc w:val="both"/>
         <w:rPr>
-          <w:rFonts w:ascii="Georgia" w:hAnsi="Georgia"/>
+          <w:rFonts w:ascii="Verdana" w:hAnsi="Verdana"/>
           <w:sz w:val="28"/>
           <w:szCs w:val="28"/>
         </w:rPr>
       </w:pPr>
-      <w:bookmarkStart w:id="11" w:name="_4l7kb984lb9h" w:colFirst="0" w:colLast="0"/>
-      <w:bookmarkStart w:id="12" w:name="_vbnhitwglqdw" w:colFirst="0" w:colLast="0"/>
-      <w:bookmarkEnd w:id="11"/>
+      <w:bookmarkStart w:id="12" w:name="_4l7kb984lb9h" w:colFirst="0" w:colLast="0"/>
+      <w:bookmarkStart w:id="13" w:name="_vbnhitwglqdw" w:colFirst="0" w:colLast="0"/>
       <w:bookmarkEnd w:id="12"/>
+      <w:bookmarkEnd w:id="13"/>
     </w:p>
     <w:p>
       <w:pPr>
         <w:pStyle w:val="Ttulo3"/>
         <w:jc w:val="both"/>
         <w:rPr>
-          <w:rFonts w:ascii="Georgia" w:hAnsi="Georgia"/>
-        </w:rPr>
-      </w:pPr>
-      <w:r>
-        <w:rPr>
-          <w:rFonts w:ascii="Georgia" w:hAnsi="Georgia"/>
+          <w:rFonts w:ascii="Verdana" w:hAnsi="Verdana"/>
+        </w:rPr>
+      </w:pPr>
+      <w:r>
+        <w:rPr>
+          <w:rFonts w:ascii="Verdana" w:hAnsi="Verdana"/>
           <w:sz w:val="28"/>
           <w:szCs w:val="28"/>
         </w:rPr>
@@ -1550,24 +1614,34 @@
       </w:r>
     </w:p>
     <w:p>
-      <w:bookmarkStart w:id="13" w:name="_cjpbym3g7a2g" w:colFirst="0" w:colLast="0"/>
-      <w:bookmarkEnd w:id="13"/>
-    </w:p>
-    <w:p>
-      <w:r>
-        <w:t>En este caso p</w:t>
-      </w:r>
-      <w:r>
-        <w:t xml:space="preserve">odemos dividir la función del </w:t>
-      </w:r>
-      <w:r>
-        <w:t xml:space="preserve">cliente </w:t>
-      </w:r>
-      <w:r>
-        <w:t>en:</w:t>
-      </w:r>
-    </w:p>
-    <w:p/>
+      <w:pPr>
+        <w:rPr>
+          <w:rFonts w:ascii="Verdana" w:hAnsi="Verdana"/>
+        </w:rPr>
+      </w:pPr>
+      <w:bookmarkStart w:id="14" w:name="_cjpbym3g7a2g" w:colFirst="0" w:colLast="0"/>
+      <w:bookmarkEnd w:id="14"/>
+    </w:p>
+    <w:p>
+      <w:pPr>
+        <w:rPr>
+          <w:rFonts w:ascii="Verdana" w:hAnsi="Verdana"/>
+        </w:rPr>
+      </w:pPr>
+      <w:r>
+        <w:rPr>
+          <w:rFonts w:ascii="Verdana" w:hAnsi="Verdana"/>
+        </w:rPr>
+        <w:t>En este caso podemos dividir la función del cliente en:</w:t>
+      </w:r>
+    </w:p>
+    <w:p>
+      <w:pPr>
+        <w:rPr>
+          <w:rFonts w:ascii="Verdana" w:hAnsi="Verdana"/>
+        </w:rPr>
+      </w:pPr>
+    </w:p>
     <w:p>
       <w:pPr>
         <w:pStyle w:val="Prrafodelista"/>
@@ -1576,65 +1650,84 @@
           <w:numId w:val="8"/>
         </w:numPr>
         <w:rPr>
-          <w:b/>
-        </w:rPr>
-      </w:pPr>
-      <w:r>
-        <w:rPr>
+          <w:rFonts w:ascii="Verdana" w:hAnsi="Verdana"/>
+          <w:b/>
+        </w:rPr>
+      </w:pPr>
+      <w:r>
+        <w:rPr>
+          <w:rFonts w:ascii="Verdana" w:hAnsi="Verdana"/>
           <w:b/>
         </w:rPr>
         <w:t>CONEXIÓN AL SERVIDOR</w:t>
       </w:r>
     </w:p>
-    <w:p/>
+    <w:p>
+      <w:pPr>
+        <w:rPr>
+          <w:rFonts w:ascii="Verdana" w:hAnsi="Verdana"/>
+        </w:rPr>
+      </w:pPr>
+    </w:p>
     <w:p>
       <w:pPr>
         <w:ind w:firstLine="360"/>
         <w:rPr>
-          <w:b/>
-        </w:rPr>
-      </w:pPr>
-      <w:r>
+          <w:rFonts w:ascii="Verdana" w:hAnsi="Verdana"/>
+          <w:b/>
+        </w:rPr>
+      </w:pPr>
+      <w:r>
+        <w:rPr>
+          <w:rFonts w:ascii="Verdana" w:hAnsi="Verdana"/>
+        </w:rPr>
         <w:t>El cliente solicita una</w:t>
       </w:r>
       <w:r>
         <w:rPr>
+          <w:rFonts w:ascii="Verdana" w:hAnsi="Verdana"/>
           <w:b/>
         </w:rPr>
         <w:t xml:space="preserve"> IP</w:t>
       </w:r>
       <w:r>
+        <w:rPr>
+          <w:rFonts w:ascii="Verdana" w:hAnsi="Verdana"/>
+        </w:rPr>
         <w:t xml:space="preserve"> de conexión que almacena, y genera un puerto automáticamente de cuatro dígitos aleatorios. Una vez establecida la conexión recibe un mensaje de servidor y obtiene una ID de jugador, con la que podrá ser visto por el resto de jugadores</w:t>
       </w:r>
       <w:r>
+        <w:rPr>
+          <w:rFonts w:ascii="Verdana" w:hAnsi="Verdana"/>
+        </w:rPr>
         <w:t xml:space="preserve">, y las ID de los jugadores ya conectados, de esta manera obtiene el </w:t>
       </w:r>
       <w:r>
         <w:rPr>
+          <w:rFonts w:ascii="Verdana" w:hAnsi="Verdana"/>
           <w:b/>
         </w:rPr>
         <w:t>número de jugadores en red</w:t>
       </w:r>
       <w:r>
+        <w:rPr>
+          <w:rFonts w:ascii="Verdana" w:hAnsi="Verdana"/>
+        </w:rPr>
         <w:t xml:space="preserve"> y sus </w:t>
       </w:r>
       <w:r>
         <w:rPr>
-          <w:b/>
-        </w:rPr>
-        <w:t>ID</w:t>
-      </w:r>
-      <w:r>
-        <w:rPr>
-          <w:b/>
-        </w:rPr>
-        <w:t xml:space="preserve">. </w:t>
+          <w:rFonts w:ascii="Verdana" w:hAnsi="Verdana"/>
+          <w:b/>
+        </w:rPr>
+        <w:t xml:space="preserve">ID. </w:t>
       </w:r>
     </w:p>
     <w:p>
       <w:pPr>
         <w:ind w:firstLine="360"/>
         <w:rPr>
+          <w:rFonts w:ascii="Verdana" w:hAnsi="Verdana"/>
           <w:b/>
         </w:rPr>
       </w:pPr>
@@ -1643,6 +1736,7 @@
       <w:pPr>
         <w:ind w:firstLine="360"/>
         <w:rPr>
+          <w:rFonts w:ascii="Verdana" w:hAnsi="Verdana"/>
           <w:b/>
         </w:rPr>
       </w:pPr>
@@ -1651,6 +1745,7 @@
       <w:pPr>
         <w:ind w:firstLine="360"/>
         <w:rPr>
+          <w:rFonts w:ascii="Verdana" w:hAnsi="Verdana"/>
           <w:b/>
         </w:rPr>
       </w:pPr>
@@ -1659,6 +1754,7 @@
       <w:pPr>
         <w:pStyle w:val="Prrafodelista"/>
         <w:rPr>
+          <w:rFonts w:ascii="Verdana" w:hAnsi="Verdana"/>
           <w:b/>
         </w:rPr>
       </w:pPr>
@@ -1671,65 +1767,97 @@
           <w:numId w:val="8"/>
         </w:numPr>
         <w:rPr>
-          <w:b/>
-        </w:rPr>
-      </w:pPr>
-      <w:r>
-        <w:rPr>
-          <w:b/>
-        </w:rPr>
-        <w:lastRenderedPageBreak/>
+          <w:rFonts w:ascii="Verdana" w:hAnsi="Verdana"/>
+          <w:b/>
+        </w:rPr>
+      </w:pPr>
+      <w:r>
+        <w:rPr>
+          <w:rFonts w:ascii="Verdana" w:hAnsi="Verdana"/>
+          <w:b/>
+        </w:rPr>
         <w:t>INICIO DE PARTIDA</w:t>
       </w:r>
     </w:p>
-    <w:p/>
+    <w:p>
+      <w:pPr>
+        <w:rPr>
+          <w:rFonts w:ascii="Verdana" w:hAnsi="Verdana"/>
+        </w:rPr>
+      </w:pPr>
+    </w:p>
     <w:p>
       <w:pPr>
         <w:ind w:firstLine="360"/>
-      </w:pPr>
-      <w:r>
+        <w:rPr>
+          <w:rFonts w:ascii="Verdana" w:hAnsi="Verdana"/>
+        </w:rPr>
+      </w:pPr>
+      <w:r>
+        <w:rPr>
+          <w:rFonts w:ascii="Verdana" w:hAnsi="Verdana"/>
+        </w:rPr>
         <w:t xml:space="preserve">Una vez recibido el inicio de partida por parte de servidor, cliente actualiza al mundo (el propio juego), del </w:t>
       </w:r>
       <w:r>
         <w:rPr>
+          <w:rFonts w:ascii="Verdana" w:hAnsi="Verdana"/>
           <w:b/>
         </w:rPr>
         <w:t>número de jugadores</w:t>
       </w:r>
       <w:r>
+        <w:rPr>
+          <w:rFonts w:ascii="Verdana" w:hAnsi="Verdana"/>
+        </w:rPr>
         <w:t xml:space="preserve"> en red, sus </w:t>
       </w:r>
       <w:r>
         <w:rPr>
+          <w:rFonts w:ascii="Verdana" w:hAnsi="Verdana"/>
           <w:b/>
         </w:rPr>
         <w:t>ID</w:t>
       </w:r>
       <w:r>
+        <w:rPr>
+          <w:rFonts w:ascii="Verdana" w:hAnsi="Verdana"/>
+        </w:rPr>
         <w:t xml:space="preserve">, </w:t>
       </w:r>
       <w:r>
         <w:rPr>
+          <w:rFonts w:ascii="Verdana" w:hAnsi="Verdana"/>
           <w:b/>
         </w:rPr>
         <w:t>número de mapas</w:t>
       </w:r>
       <w:r>
+        <w:rPr>
+          <w:rFonts w:ascii="Verdana" w:hAnsi="Verdana"/>
+        </w:rPr>
         <w:t xml:space="preserve"> y </w:t>
       </w:r>
       <w:r>
         <w:rPr>
+          <w:rFonts w:ascii="Verdana" w:hAnsi="Verdana"/>
           <w:b/>
         </w:rPr>
         <w:t>orden de aparición en la partida</w:t>
       </w:r>
       <w:r>
+        <w:rPr>
+          <w:rFonts w:ascii="Verdana" w:hAnsi="Verdana"/>
+        </w:rPr>
         <w:t xml:space="preserve"> y da paso al juego.</w:t>
       </w:r>
     </w:p>
     <w:p>
       <w:pPr>
         <w:ind w:firstLine="360"/>
+        <w:rPr>
+          <w:rFonts w:ascii="Verdana" w:hAnsi="Verdana"/>
+        </w:rPr>
       </w:pPr>
     </w:p>
     <w:p>
@@ -1740,11 +1868,13 @@
           <w:numId w:val="8"/>
         </w:numPr>
         <w:rPr>
-          <w:b/>
-        </w:rPr>
-      </w:pPr>
-      <w:r>
-        <w:rPr>
+          <w:rFonts w:ascii="Verdana" w:hAnsi="Verdana"/>
+          <w:b/>
+        </w:rPr>
+      </w:pPr>
+      <w:r>
+        <w:rPr>
+          <w:rFonts w:ascii="Verdana" w:hAnsi="Verdana"/>
           <w:b/>
         </w:rPr>
         <w:t>ACTUALIZACION EN BROADCAST</w:t>
@@ -1753,57 +1883,95 @@
     <w:p>
       <w:pPr>
         <w:rPr>
-          <w:b/>
-        </w:rPr>
-      </w:pPr>
-    </w:p>
-    <w:p>
-      <w:r>
+          <w:rFonts w:ascii="Verdana" w:hAnsi="Verdana"/>
+          <w:b/>
+        </w:rPr>
+      </w:pPr>
+    </w:p>
+    <w:p>
+      <w:pPr>
+        <w:rPr>
+          <w:rFonts w:ascii="Verdana" w:hAnsi="Verdana"/>
+        </w:rPr>
+      </w:pPr>
+      <w:r>
+        <w:rPr>
+          <w:rFonts w:ascii="Verdana" w:hAnsi="Verdana"/>
+        </w:rPr>
         <w:t>La manera en la que trabaja el cliente es por eventos y el juego lleva a cabo una simulación de estos eventos.</w:t>
       </w:r>
     </w:p>
-    <w:p/>
-    <w:p>
-      <w:r>
+    <w:p>
+      <w:pPr>
+        <w:rPr>
+          <w:rFonts w:ascii="Verdana" w:hAnsi="Verdana"/>
+        </w:rPr>
+      </w:pPr>
+    </w:p>
+    <w:p>
+      <w:pPr>
+        <w:rPr>
+          <w:rFonts w:ascii="Verdana" w:hAnsi="Verdana"/>
+        </w:rPr>
+      </w:pPr>
+      <w:r>
+        <w:rPr>
+          <w:rFonts w:ascii="Verdana" w:hAnsi="Verdana"/>
+        </w:rPr>
         <w:t xml:space="preserve">El cliente actualiza al resto de jugadores por eventos, esto es, el cliente solo envía el mensaje pertinente a través de un evento concreto. Por ejemplo, si un jugador decide saltar, cliente captará ese evento y enviará a servidor el mensaje correspondiente para notificar que </w:t>
       </w:r>
       <w:r>
+        <w:rPr>
+          <w:rFonts w:ascii="Verdana" w:hAnsi="Verdana"/>
+        </w:rPr>
         <w:t xml:space="preserve">el jugador saltó, el resto de clientes tras conocer esa información llevan a cabo una simulación </w:t>
       </w:r>
       <w:r>
         <w:rPr>
+          <w:rFonts w:ascii="Verdana" w:hAnsi="Verdana"/>
           <w:i/>
         </w:rPr>
-        <w:t xml:space="preserve">in </w:t>
-      </w:r>
-      <w:proofErr w:type="spellStart"/>
-      <w:r>
-        <w:rPr>
-          <w:i/>
-        </w:rPr>
-        <w:t>game</w:t>
-      </w:r>
-      <w:proofErr w:type="spellEnd"/>
-      <w:r>
+        <w:t>in game</w:t>
+      </w:r>
+      <w:r>
+        <w:rPr>
+          <w:rFonts w:ascii="Verdana" w:hAnsi="Verdana"/>
+        </w:rPr>
         <w:t xml:space="preserve"> del salto de ese jugador.</w:t>
       </w:r>
     </w:p>
-    <w:p/>
-    <w:p>
-      <w:r>
+    <w:p>
+      <w:pPr>
+        <w:rPr>
+          <w:rFonts w:ascii="Verdana" w:hAnsi="Verdana"/>
+        </w:rPr>
+      </w:pPr>
+    </w:p>
+    <w:p>
+      <w:pPr>
+        <w:rPr>
+          <w:rFonts w:ascii="Verdana" w:hAnsi="Verdana"/>
+        </w:rPr>
+      </w:pPr>
+      <w:r>
+        <w:rPr>
+          <w:rFonts w:ascii="Verdana" w:hAnsi="Verdana"/>
+        </w:rPr>
         <w:t xml:space="preserve">Esta forma de proceder puede generar pequeñas diferencias en los distintos clientes, por ello, cliente conoce todas las </w:t>
       </w:r>
       <w:r>
         <w:rPr>
+          <w:rFonts w:ascii="Verdana" w:hAnsi="Verdana"/>
           <w:b/>
         </w:rPr>
         <w:t>variables de estado</w:t>
       </w:r>
       <w:r>
+        <w:rPr>
+          <w:rFonts w:ascii="Verdana" w:hAnsi="Verdana"/>
+        </w:rPr>
         <w:t xml:space="preserve"> de un jugador lo cual permite actualizar todo su estado cada 1-5 segundo/s al resto de clientes.</w:t>
       </w:r>
-      <w:bookmarkStart w:id="14" w:name="_GoBack"/>
-      <w:bookmarkEnd w:id="14"/>
     </w:p>
     <w:sectPr>
       <w:headerReference w:type="default" r:id="rId9"/>
@@ -1857,7 +2025,7 @@
       <w:rPr>
         <w:noProof/>
       </w:rPr>
-      <w:t>1</w:t>
+      <w:t>2</w:t>
     </w:r>
     <w:r>
       <w:fldChar w:fldCharType="end"/>
@@ -4118,7 +4286,7 @@
 </file>
 
 <file path=customXml/itemProps1.xml><?xml version="1.0" encoding="utf-8"?>
-<ds:datastoreItem xmlns:ds="http://schemas.openxmlformats.org/officeDocument/2006/customXml" ds:itemID="{2AC8E18C-ECE8-4328-87D5-C63C93E4E7DA}">
+<ds:datastoreItem xmlns:ds="http://schemas.openxmlformats.org/officeDocument/2006/customXml" ds:itemID="{83119E6D-8477-4688-89D7-08195BBA684B}">
   <ds:schemaRefs>
     <ds:schemaRef ds:uri="http://schemas.openxmlformats.org/officeDocument/2006/bibliography"/>
   </ds:schemaRefs>

</xml_diff>